<commit_message>
:sparkle: fixed blog contents
</commit_message>
<xml_diff>
--- a/src/docx-files/week 15.docx
+++ b/src/docx-files/week 15.docx
@@ -53,7 +53,13 @@
         <w:rPr>
           <w:lang w:val="en-US"/>
         </w:rPr>
-        <w:t xml:space="preserve"> from the Center of Academic Success on different topics that will help us with academic writing. Ms. Laura Barber gave an insightful session on referencing and citing correctly using the Harvard Referencing Architecture. We had a fun Kahoot! game that made me </w:t>
+        <w:t xml:space="preserve"> from the Center of Academic Success on different topics that will help us with academic writing. Ms. Laura Barber gave an insightful session on referencing and citing correctly using the Harvard Referencing Architecture. We had a fun Kahoot! </w:t>
+      </w:r>
+      <w:r>
+        <w:rPr>
+          <w:lang w:val="en-US"/>
+        </w:rPr>
+        <w:t xml:space="preserve">A game that made me </w:t>
       </w:r>
       <w:proofErr w:type="spellStart"/>
       <w:r>
@@ -67,7 +73,13 @@
         <w:rPr>
           <w:lang w:val="en-US"/>
         </w:rPr>
-        <w:t xml:space="preserve"> that my knowledge of referencing and citations was limited.</w:t>
+        <w:t xml:space="preserve"> that my knowledge of</w:t>
+      </w:r>
+      <w:r>
+        <w:rPr>
+          <w:lang w:val="en-US"/>
+        </w:rPr>
+        <w:t xml:space="preserve"> referencing and citations was limited.</w:t>
       </w:r>
     </w:p>
     <w:p>
@@ -119,7 +131,31 @@
         <w:rPr>
           <w:lang w:val="en-US"/>
         </w:rPr>
-        <w:t xml:space="preserve">we understand the extent of the published work surrounding the topic we are talking about. Moving on, she introduced some </w:t>
+        <w:t xml:space="preserve">we </w:t>
+      </w:r>
+      <w:r>
+        <w:rPr>
+          <w:lang w:val="en-US"/>
+        </w:rPr>
+        <w:t xml:space="preserve">fully </w:t>
+      </w:r>
+      <w:r>
+        <w:rPr>
+          <w:lang w:val="en-US"/>
+        </w:rPr>
+        <w:t>understand</w:t>
+      </w:r>
+      <w:r>
+        <w:rPr>
+          <w:lang w:val="en-US"/>
+        </w:rPr>
+        <w:t xml:space="preserve"> </w:t>
+      </w:r>
+      <w:r>
+        <w:rPr>
+          <w:lang w:val="en-US"/>
+        </w:rPr>
+        <w:t xml:space="preserve">the published work surrounding the topic we are talking about. Moving on, she introduced some </w:t>
       </w:r>
       <w:r>
         <w:rPr>
@@ -1033,19 +1069,49 @@
         <w:rPr>
           <w:lang w:val="en-US" w:eastAsia="en-GB"/>
         </w:rPr>
-        <w:t xml:space="preserve">This week, I started working on my literature review and exploring concepts on recycling, Circular Economies, and the recycling industry. I also started working on exploring waste classifier models online and using an ESP32 WIFI + Camera module to take pictures of </w:t>
+        <w:t>This week, I started working on my literature review and explor</w:t>
       </w:r>
       <w:r>
         <w:rPr>
           <w:lang w:val="en-US" w:eastAsia="en-GB"/>
         </w:rPr>
+        <w:t xml:space="preserve">ed </w:t>
+      </w:r>
+      <w:r>
+        <w:rPr>
+          <w:lang w:val="en-US" w:eastAsia="en-GB"/>
+        </w:rPr>
+        <w:t>concepts on recycling, Circular Economies, and the recycling industry. I explor</w:t>
+      </w:r>
+      <w:r>
+        <w:rPr>
+          <w:lang w:val="en-US" w:eastAsia="en-GB"/>
+        </w:rPr>
+        <w:t>ed</w:t>
+      </w:r>
+      <w:r>
+        <w:rPr>
+          <w:lang w:val="en-US" w:eastAsia="en-GB"/>
+        </w:rPr>
+        <w:t xml:space="preserve"> waste classifier models online and </w:t>
+      </w:r>
+      <w:r>
+        <w:rPr>
+          <w:lang w:val="en-US" w:eastAsia="en-GB"/>
+        </w:rPr>
+        <w:t>used</w:t>
+      </w:r>
+      <w:r>
+        <w:rPr>
+          <w:lang w:val="en-US" w:eastAsia="en-GB"/>
+        </w:rPr>
+        <w:t xml:space="preserve"> an ESP32 WIFI + Camera module to take pictures of different waste classes. So far, the </w:t>
+      </w:r>
+      <w:r>
+        <w:rPr>
+          <w:lang w:val="en-US" w:eastAsia="en-GB"/>
+        </w:rPr>
         <w:lastRenderedPageBreak/>
-        <w:t xml:space="preserve">different waste classes. So far, the </w:t>
-      </w:r>
-      <w:r>
-        <w:rPr>
-          <w:lang w:val="en-US" w:eastAsia="en-GB"/>
-        </w:rPr>
         <w:t>online models I have found</w:t>
       </w:r>
       <w:r>

</xml_diff>